<commit_message>
Module 3.2/3.3 .io Fix 6/12
</commit_message>
<xml_diff>
--- a/module-3/Macioce-Module3.2.docx
+++ b/module-3/Macioce-Module3.2.docx
@@ -20,6 +20,11 @@
     <w:p>
       <w:r>
         <w:t>GitHub Pages</w:t>
+      </w:r>
+    </w:p>
+    <w:p>
+      <w:r>
+        <w:t>https://scottith.github.io/csd-340/index.html</w:t>
       </w:r>
     </w:p>
     <w:p>

</xml_diff>